<commit_message>
Corrected Error in Document.
Two plots were incorrectly arranged and have been placed correctly.
</commit_message>
<xml_diff>
--- a/Atmospheres.docx
+++ b/Atmospheres.docx
@@ -85,6 +85,114 @@
       <w:r>
         <w:rPr>
           <w:rFonts w:eastAsiaTheme="minorEastAsia"/>
+          <w:noProof/>
+        </w:rPr>
+        <w:drawing>
+          <wp:inline distT="0" distB="0" distL="0" distR="0">
+            <wp:extent cx="5762625" cy="2867025"/>
+            <wp:effectExtent l="0" t="0" r="9525" b="9525"/>
+            <wp:docPr id="2" name="Picture 2" descr="H2O-transPlot"/>
+            <wp:cNvGraphicFramePr>
+              <a:graphicFrameLocks xmlns:a="http://schemas.openxmlformats.org/drawingml/2006/main" noChangeAspect="1"/>
+            </wp:cNvGraphicFramePr>
+            <a:graphic xmlns:a="http://schemas.openxmlformats.org/drawingml/2006/main">
+              <a:graphicData uri="http://schemas.openxmlformats.org/drawingml/2006/picture">
+                <pic:pic xmlns:pic="http://schemas.openxmlformats.org/drawingml/2006/picture">
+                  <pic:nvPicPr>
+                    <pic:cNvPr id="0" name="Picture 27" descr="H2O-transPlot"/>
+                    <pic:cNvPicPr>
+                      <a:picLocks noChangeAspect="1" noChangeArrowheads="1"/>
+                    </pic:cNvPicPr>
+                  </pic:nvPicPr>
+                  <pic:blipFill>
+                    <a:blip r:embed="rId5">
+                      <a:extLst>
+                        <a:ext uri="{28A0092B-C50C-407E-A947-70E740481C1C}">
+                          <a14:useLocalDpi xmlns:a14="http://schemas.microsoft.com/office/drawing/2010/main" val="0"/>
+                        </a:ext>
+                      </a:extLst>
+                    </a:blip>
+                    <a:srcRect/>
+                    <a:stretch>
+                      <a:fillRect/>
+                    </a:stretch>
+                  </pic:blipFill>
+                  <pic:spPr bwMode="auto">
+                    <a:xfrm>
+                      <a:off x="0" y="0"/>
+                      <a:ext cx="5762625" cy="2867025"/>
+                    </a:xfrm>
+                    <a:prstGeom prst="rect">
+                      <a:avLst/>
+                    </a:prstGeom>
+                    <a:noFill/>
+                    <a:ln>
+                      <a:noFill/>
+                    </a:ln>
+                  </pic:spPr>
+                </pic:pic>
+              </a:graphicData>
+            </a:graphic>
+          </wp:inline>
+        </w:drawing>
+      </w:r>
+      <w:r>
+        <w:rPr>
+          <w:rFonts w:eastAsiaTheme="minorEastAsia"/>
+          <w:noProof/>
+        </w:rPr>
+        <w:drawing>
+          <wp:inline distT="0" distB="0" distL="0" distR="0" wp14:anchorId="67ED1B05" wp14:editId="0E32837C">
+            <wp:extent cx="5762625" cy="2857500"/>
+            <wp:effectExtent l="0" t="0" r="9525" b="0"/>
+            <wp:docPr id="1" name="Picture 1" descr="H2O-phiPlot"/>
+            <wp:cNvGraphicFramePr>
+              <a:graphicFrameLocks xmlns:a="http://schemas.openxmlformats.org/drawingml/2006/main" noChangeAspect="1"/>
+            </wp:cNvGraphicFramePr>
+            <a:graphic xmlns:a="http://schemas.openxmlformats.org/drawingml/2006/main">
+              <a:graphicData uri="http://schemas.openxmlformats.org/drawingml/2006/picture">
+                <pic:pic xmlns:pic="http://schemas.openxmlformats.org/drawingml/2006/picture">
+                  <pic:nvPicPr>
+                    <pic:cNvPr id="0" name="Picture 25" descr="H2O-phiPlot"/>
+                    <pic:cNvPicPr>
+                      <a:picLocks noChangeAspect="1" noChangeArrowheads="1"/>
+                    </pic:cNvPicPr>
+                  </pic:nvPicPr>
+                  <pic:blipFill>
+                    <a:blip r:embed="rId6">
+                      <a:extLst>
+                        <a:ext uri="{28A0092B-C50C-407E-A947-70E740481C1C}">
+                          <a14:useLocalDpi xmlns:a14="http://schemas.microsoft.com/office/drawing/2010/main" val="0"/>
+                        </a:ext>
+                      </a:extLst>
+                    </a:blip>
+                    <a:srcRect/>
+                    <a:stretch>
+                      <a:fillRect/>
+                    </a:stretch>
+                  </pic:blipFill>
+                  <pic:spPr bwMode="auto">
+                    <a:xfrm>
+                      <a:off x="0" y="0"/>
+                      <a:ext cx="5762625" cy="2857500"/>
+                    </a:xfrm>
+                    <a:prstGeom prst="rect">
+                      <a:avLst/>
+                    </a:prstGeom>
+                    <a:noFill/>
+                    <a:ln>
+                      <a:noFill/>
+                    </a:ln>
+                  </pic:spPr>
+                </pic:pic>
+              </a:graphicData>
+            </a:graphic>
+          </wp:inline>
+        </w:drawing>
+      </w:r>
+      <w:r>
+        <w:rPr>
+          <w:rFonts w:eastAsiaTheme="minorEastAsia"/>
         </w:rPr>
         <w:pict>
           <v:shapetype id="_x0000_t75" coordsize="21600,21600" o:spt="75" o:preferrelative="t" path="m@4@5l@4@11@9@11@9@5xe" filled="f" stroked="f">
@@ -107,30 +215,12 @@
             <o:lock v:ext="edit" aspectratio="t"/>
           </v:shapetype>
           <v:shape id="_x0000_i1025" type="#_x0000_t75" style="width:453.75pt;height:225.75pt">
-            <v:imagedata r:id="rId5" o:title="H2O-transPlot"/>
+            <v:imagedata r:id="rId7" o:title="H2O-dPhiPlot"/>
           </v:shape>
         </w:pict>
       </w:r>
-      <w:r>
-        <w:rPr>
-          <w:rFonts w:eastAsiaTheme="minorEastAsia"/>
-        </w:rPr>
-        <w:pict>
-          <v:shape id="_x0000_i1027" type="#_x0000_t75" style="width:453.75pt;height:225.75pt">
-            <v:imagedata r:id="rId6" o:title="H2O-dPhiPlot"/>
-          </v:shape>
-        </w:pict>
-      </w:r>
-      <w:r>
-        <w:rPr>
-          <w:rFonts w:eastAsiaTheme="minorEastAsia"/>
-        </w:rPr>
-        <w:pict>
-          <v:shape id="_x0000_i1026" type="#_x0000_t75" style="width:453.75pt;height:225pt">
-            <v:imagedata r:id="rId7" o:title="H2O-phiPlot"/>
-          </v:shape>
-        </w:pict>
-      </w:r>
+      <w:bookmarkStart w:id="0" w:name="_GoBack"/>
+      <w:bookmarkEnd w:id="0"/>
     </w:p>
     <w:p>
       <w:pPr>
@@ -217,7 +307,7 @@
       </w:pPr>
       <w:r>
         <w:pict>
-          <v:shape id="_x0000_i1028" type="#_x0000_t75" style="width:468pt;height:702pt">
+          <v:shape id="_x0000_i1026" type="#_x0000_t75" style="width:468pt;height:702pt">
             <v:imagedata r:id="rId8" o:title="H2O-dMagsPlot"/>
           </v:shape>
         </w:pict>
@@ -233,10 +323,7 @@
       </w:pPr>
       <w:r>
         <w:lastRenderedPageBreak/>
-        <w:t>Atmosphere 2</w:t>
-      </w:r>
-      <w:r>
-        <w:t xml:space="preserve">: </w:t>
+        <w:t xml:space="preserve">Atmosphere 2: </w:t>
       </w:r>
       <m:oMath>
         <m:sSub>
@@ -405,7 +492,7 @@
       </w:r>
       <w:r>
         <w:pict>
-          <v:shape id="_x0000_i1029" type="#_x0000_t75" style="width:453.75pt;height:225pt">
+          <v:shape id="_x0000_i1027" type="#_x0000_t75" style="width:453.75pt;height:225pt">
             <v:imagedata r:id="rId11" o:title="O2-dPhiPlot"/>
           </v:shape>
         </w:pict>
@@ -484,7 +571,7 @@
       </w:pPr>
       <w:r>
         <w:pict>
-          <v:shape id="_x0000_i1030" type="#_x0000_t75" style="width:468pt;height:702pt">
+          <v:shape id="_x0000_i1028" type="#_x0000_t75" style="width:468pt;height:702pt">
             <v:imagedata r:id="rId12" o:title="O2-dMagsPlot"/>
           </v:shape>
         </w:pict>
@@ -500,10 +587,7 @@
       </w:pPr>
       <w:r>
         <w:lastRenderedPageBreak/>
-        <w:t>Atmosphere 3</w:t>
-      </w:r>
-      <w:r>
-        <w:t xml:space="preserve">: </w:t>
+        <w:t xml:space="preserve">Atmosphere 3: </w:t>
       </w:r>
       <m:oMath>
         <m:sSub>
@@ -619,14 +703,14 @@
       </w:r>
       <w:r>
         <w:pict>
-          <v:shape id="_x0000_i1031" type="#_x0000_t75" style="width:453.75pt;height:225pt">
+          <v:shape id="_x0000_i1029" type="#_x0000_t75" style="width:453.75pt;height:225pt">
             <v:imagedata r:id="rId14" o:title="O3-phiPlot"/>
           </v:shape>
         </w:pict>
       </w:r>
       <w:r>
         <w:pict>
-          <v:shape id="_x0000_i1032" type="#_x0000_t75" style="width:453.75pt;height:225pt">
+          <v:shape id="_x0000_i1030" type="#_x0000_t75" style="width:453.75pt;height:225pt">
             <v:imagedata r:id="rId15" o:title="O3-dPhiPlot"/>
           </v:shape>
         </w:pict>
@@ -710,7 +794,7 @@
       </w:pPr>
       <w:r>
         <w:pict>
-          <v:shape id="_x0000_i1033" type="#_x0000_t75" style="width:468pt;height:702pt">
+          <v:shape id="_x0000_i1031" type="#_x0000_t75" style="width:468pt;height:702pt">
             <v:imagedata r:id="rId16" o:title="O3-dMagsPlot"/>
           </v:shape>
         </w:pict>
@@ -729,10 +813,7 @@
       </w:pPr>
       <w:r>
         <w:lastRenderedPageBreak/>
-        <w:t>Atmosphere 4</w:t>
-      </w:r>
-      <w:r>
-        <w:t xml:space="preserve">: </w:t>
+        <w:t xml:space="preserve">Atmosphere 4: </w:t>
       </w:r>
       <m:oMath>
         <m:sSub>
@@ -765,19 +846,7 @@
           <w:rPr>
             <w:rFonts w:ascii="Cambria Math" w:hAnsi="Cambria Math"/>
           </w:rPr>
-          <m:t>=</m:t>
-        </m:r>
-        <m:r>
-          <w:rPr>
-            <w:rFonts w:ascii="Cambria Math" w:hAnsi="Cambria Math"/>
-          </w:rPr>
-          <m:t>2</m:t>
-        </m:r>
-        <m:r>
-          <w:rPr>
-            <w:rFonts w:ascii="Cambria Math" w:hAnsi="Cambria Math"/>
-          </w:rPr>
-          <m:t>.0</m:t>
+          <m:t>=2.0</m:t>
         </m:r>
       </m:oMath>
     </w:p>
@@ -893,7 +962,7 @@
       </w:r>
       <w:r>
         <w:pict>
-          <v:shape id="_x0000_i1034" type="#_x0000_t75" style="width:453.75pt;height:225.75pt">
+          <v:shape id="_x0000_i1032" type="#_x0000_t75" style="width:453.75pt;height:225.75pt">
             <v:imagedata r:id="rId19" o:title="Rayleigh-dPhiPlot"/>
           </v:shape>
         </w:pict>
@@ -958,7 +1027,7 @@
       </w:pPr>
       <w:r>
         <w:pict>
-          <v:shape id="_x0000_i1035" type="#_x0000_t75" style="width:468pt;height:702pt">
+          <v:shape id="_x0000_i1033" type="#_x0000_t75" style="width:468pt;height:702pt">
             <v:imagedata r:id="rId20" o:title="Rayleigh-dMagsPlot"/>
           </v:shape>
         </w:pict>
@@ -974,10 +1043,7 @@
       </w:pPr>
       <w:r>
         <w:lastRenderedPageBreak/>
-        <w:t>Atmosphere 5</w:t>
-      </w:r>
-      <w:r>
-        <w:t xml:space="preserve">: </w:t>
+        <w:t xml:space="preserve">Atmosphere 5: </w:t>
       </w:r>
       <m:oMath>
         <m:sSub>
@@ -1020,21 +1086,21 @@
       </w:pPr>
       <w:r>
         <w:pict>
-          <v:shape id="_x0000_i1036" type="#_x0000_t75" style="width:453.75pt;height:225pt">
+          <v:shape id="_x0000_i1034" type="#_x0000_t75" style="width:453.75pt;height:225pt">
             <v:imagedata r:id="rId21" o:title="Aerosol-transPlot"/>
           </v:shape>
         </w:pict>
       </w:r>
       <w:r>
         <w:pict>
-          <v:shape id="_x0000_i1037" type="#_x0000_t75" style="width:453.75pt;height:225pt">
+          <v:shape id="_x0000_i1035" type="#_x0000_t75" style="width:453.75pt;height:225pt">
             <v:imagedata r:id="rId22" o:title="Aerosol-phiPlot"/>
           </v:shape>
         </w:pict>
       </w:r>
       <w:r>
         <w:pict>
-          <v:shape id="_x0000_i1038" type="#_x0000_t75" style="width:453.75pt;height:225pt">
+          <v:shape id="_x0000_i1036" type="#_x0000_t75" style="width:453.75pt;height:225pt">
             <v:imagedata r:id="rId23" o:title="Aerosol-dPhiPlot"/>
           </v:shape>
         </w:pict>
@@ -1096,7 +1162,7 @@
           <w:rFonts w:eastAsiaTheme="minorEastAsia"/>
         </w:rPr>
         <w:pict>
-          <v:shape id="_x0000_i1039" type="#_x0000_t75" style="width:468pt;height:702pt">
+          <v:shape id="_x0000_i1037" type="#_x0000_t75" style="width:468pt;height:702pt">
             <v:imagedata r:id="rId24" o:title="Aerosol-dMagsPlot"/>
           </v:shape>
         </w:pict>
@@ -1112,10 +1178,7 @@
       </w:pPr>
       <w:r>
         <w:lastRenderedPageBreak/>
-        <w:t>Atmosphere 6</w:t>
-      </w:r>
-      <w:r>
-        <w:t xml:space="preserve">: </w:t>
+        <w:t xml:space="preserve">Atmosphere 6: </w:t>
       </w:r>
       <m:oMath>
         <m:sSub>
@@ -1158,21 +1221,21 @@
       </w:pPr>
       <w:r>
         <w:pict>
-          <v:shape id="_x0000_i1040" type="#_x0000_t75" style="width:453.75pt;height:225.75pt">
+          <v:shape id="_x0000_i1038" type="#_x0000_t75" style="width:453.75pt;height:225.75pt">
             <v:imagedata r:id="rId25" o:title="Alpha-transPlot"/>
           </v:shape>
         </w:pict>
       </w:r>
       <w:r>
         <w:pict>
-          <v:shape id="_x0000_i1041" type="#_x0000_t75" style="width:453.75pt;height:225pt">
+          <v:shape id="_x0000_i1039" type="#_x0000_t75" style="width:453.75pt;height:225pt">
             <v:imagedata r:id="rId26" o:title="Alpha-phiPlot"/>
           </v:shape>
         </w:pict>
       </w:r>
       <w:r>
         <w:pict>
-          <v:shape id="_x0000_i1042" type="#_x0000_t75" style="width:453.75pt;height:225.75pt">
+          <v:shape id="_x0000_i1040" type="#_x0000_t75" style="width:453.75pt;height:225.75pt">
             <v:imagedata r:id="rId27" o:title="Alpha-dPhiPlot"/>
           </v:shape>
         </w:pict>
@@ -1236,7 +1299,7 @@
       </w:pPr>
       <w:r>
         <w:pict>
-          <v:shape id="_x0000_i1043" type="#_x0000_t75" style="width:468pt;height:702pt">
+          <v:shape id="_x0000_i1041" type="#_x0000_t75" style="width:468pt;height:702pt">
             <v:imagedata r:id="rId28" o:title="Alpha-dMagsPlot"/>
           </v:shape>
         </w:pict>
@@ -1252,10 +1315,7 @@
       </w:pPr>
       <w:r>
         <w:lastRenderedPageBreak/>
-        <w:t>Atmosphere 7</w:t>
-      </w:r>
-      <w:r>
-        <w:t xml:space="preserve">: </w:t>
+        <w:t xml:space="preserve">Atmosphere 7: </w:t>
       </w:r>
       <m:oMath>
         <m:r>
@@ -1279,7 +1339,7 @@
           <w:rFonts w:eastAsiaTheme="minorEastAsia"/>
         </w:rPr>
         <w:pict>
-          <v:shape id="_x0000_i1044" type="#_x0000_t75" style="width:453.75pt;height:225.75pt">
+          <v:shape id="_x0000_i1042" type="#_x0000_t75" style="width:453.75pt;height:225.75pt">
             <v:imagedata r:id="rId29" o:title="X20-transPlot"/>
           </v:shape>
         </w:pict>
@@ -1424,13 +1484,11 @@
       </w:pPr>
       <w:r>
         <w:pict>
-          <v:shape id="_x0000_i1045" type="#_x0000_t75" style="width:468pt;height:702pt">
+          <v:shape id="_x0000_i1043" type="#_x0000_t75" style="width:468pt;height:702pt">
             <v:imagedata r:id="rId32" o:title="X20-dMagsPlot"/>
           </v:shape>
         </w:pict>
       </w:r>
-      <w:bookmarkStart w:id="0" w:name="_GoBack"/>
-      <w:bookmarkEnd w:id="0"/>
     </w:p>
     <w:sectPr>
       <w:pgSz w:w="12240" w:h="15840"/>

</xml_diff>